<commit_message>
Added some documents to support
</commit_message>
<xml_diff>
--- a/Thuan/Document/Disassembler-Specification.docx
+++ b/Thuan/Document/Disassembler-Specification.docx
@@ -4,6 +4,12 @@
   <w:body>
     <w:sdt>
       <w:sdtPr>
+        <w:rPr>
+          <w:rFonts w:asciiTheme="minorHAnsi" w:eastAsiaTheme="minorHAnsi" w:hAnsiTheme="minorHAnsi" w:cstheme="minorBidi"/>
+          <w:color w:val="auto"/>
+          <w:sz w:val="24"/>
+          <w:szCs w:val="22"/>
+        </w:rPr>
         <w:id w:val="652791396"/>
         <w:docPartObj>
           <w:docPartGallery w:val="Table of Contents"/>
@@ -12,13 +18,9 @@
       </w:sdtPr>
       <w:sdtEndPr>
         <w:rPr>
-          <w:rFonts w:asciiTheme="minorHAnsi" w:eastAsiaTheme="minorHAnsi" w:hAnsiTheme="minorHAnsi" w:cstheme="minorBidi"/>
           <w:b/>
           <w:bCs/>
           <w:noProof/>
-          <w:color w:val="auto"/>
-          <w:sz w:val="24"/>
-          <w:szCs w:val="22"/>
         </w:rPr>
       </w:sdtEndPr>
       <w:sdtContent>
@@ -738,8 +740,6 @@
               <w:fldChar w:fldCharType="end"/>
             </w:r>
           </w:hyperlink>
-          <w:bookmarkStart w:id="0" w:name="_GoBack"/>
-          <w:bookmarkEnd w:id="0"/>
         </w:p>
         <w:p>
           <w:pPr>
@@ -1108,42 +1108,57 @@
       <w:pPr>
         <w:pStyle w:val="Heading1"/>
       </w:pPr>
-      <w:bookmarkStart w:id="1" w:name="_Toc507420860"/>
+      <w:bookmarkStart w:id="0" w:name="_Toc507420860"/>
       <w:r>
         <w:t>Available variables</w:t>
       </w:r>
+      <w:bookmarkEnd w:id="0"/>
+      <w:r>
+        <w:t xml:space="preserve"> </w:t>
+      </w:r>
+    </w:p>
+    <w:p>
+      <w:r>
+        <w:t xml:space="preserve">I have starting address, ending address, a temporary </w:t>
+      </w:r>
+      <w:proofErr w:type="spellStart"/>
+      <w:r>
+        <w:t>var</w:t>
+      </w:r>
+      <w:proofErr w:type="spellEnd"/>
+      <w:r>
+        <w:t xml:space="preserve">, a destination </w:t>
+      </w:r>
+      <w:proofErr w:type="spellStart"/>
+      <w:r>
+        <w:t>var</w:t>
+      </w:r>
+      <w:proofErr w:type="spellEnd"/>
+      <w:r>
+        <w:t xml:space="preserve"> to hold the number, a destination mode to hold the mode, a source mode and a source </w:t>
+      </w:r>
+      <w:proofErr w:type="spellStart"/>
+      <w:r>
+        <w:t>var</w:t>
+      </w:r>
+      <w:proofErr w:type="spellEnd"/>
+    </w:p>
+    <w:p/>
+    <w:p>
+      <w:pPr>
+        <w:pStyle w:val="Heading1"/>
+      </w:pPr>
+    </w:p>
+    <w:p>
+      <w:pPr>
+        <w:pStyle w:val="Heading1"/>
+      </w:pPr>
+      <w:bookmarkStart w:id="1" w:name="_Toc507420861"/>
+      <w:r>
+        <w:t>Current program flow</w:t>
+      </w:r>
       <w:bookmarkEnd w:id="1"/>
-      <w:r>
-        <w:t xml:space="preserve"> </w:t>
-      </w:r>
-    </w:p>
-    <w:p>
-      <w:r>
-        <w:t xml:space="preserve">I have starting address, ending address, a temporary </w:t>
-      </w:r>
-      <w:proofErr w:type="spellStart"/>
-      <w:r>
-        <w:t>var</w:t>
-      </w:r>
-      <w:proofErr w:type="spellEnd"/>
-      <w:r>
-        <w:t xml:space="preserve">, a destination </w:t>
-      </w:r>
-      <w:proofErr w:type="spellStart"/>
-      <w:r>
-        <w:t>var</w:t>
-      </w:r>
-      <w:proofErr w:type="spellEnd"/>
-      <w:r>
-        <w:t xml:space="preserve"> to hold the number, a destination mode to hold the mode, a source mode and a source </w:t>
-      </w:r>
-      <w:proofErr w:type="spellStart"/>
-      <w:r>
-        <w:t>var</w:t>
-      </w:r>
-      <w:proofErr w:type="spellEnd"/>
-    </w:p>
-    <w:p/>
+    </w:p>
     <w:p>
       <w:pPr>
         <w:pStyle w:val="Heading1"/>
@@ -1153,26 +1168,11 @@
       <w:pPr>
         <w:pStyle w:val="Heading1"/>
       </w:pPr>
-      <w:bookmarkStart w:id="2" w:name="_Toc507420861"/>
-      <w:r>
-        <w:t>Current program flow</w:t>
+      <w:bookmarkStart w:id="2" w:name="_Toc507420862"/>
+      <w:r>
+        <w:t>GET_START_ADDRESS:</w:t>
       </w:r>
       <w:bookmarkEnd w:id="2"/>
-    </w:p>
-    <w:p>
-      <w:pPr>
-        <w:pStyle w:val="Heading1"/>
-      </w:pPr>
-    </w:p>
-    <w:p>
-      <w:pPr>
-        <w:pStyle w:val="Heading1"/>
-      </w:pPr>
-      <w:bookmarkStart w:id="3" w:name="_Toc507420862"/>
-      <w:r>
-        <w:t>GET_START_ADDRESS:</w:t>
-      </w:r>
-      <w:bookmarkEnd w:id="3"/>
     </w:p>
     <w:p>
       <w:r>
@@ -1226,55 +1226,194 @@
       <w:pPr>
         <w:pStyle w:val="Heading1"/>
       </w:pPr>
-      <w:bookmarkStart w:id="4" w:name="_Toc507420863"/>
+      <w:bookmarkStart w:id="3" w:name="_Toc507420863"/>
       <w:r>
         <w:t>CONVERT_ASCII_TO HEX</w:t>
       </w:r>
+      <w:bookmarkEnd w:id="3"/>
+    </w:p>
+    <w:p>
+      <w:r>
+        <w:t xml:space="preserve">It will save the data into D0. Compare if #$30 Is less than. Since valid data is only in the range #$30 - #$39 and $41-46. If less than, then it is invalid. </w:t>
+      </w:r>
+      <w:r>
+        <w:t>If greater than 39. Then maybe from A-F</w:t>
+      </w:r>
+    </w:p>
+    <w:p>
+      <w:r>
+        <w:t xml:space="preserve">If not. Must be between 30 – 39. Subtract 30 from it =&gt; </w:t>
+      </w:r>
+      <w:proofErr w:type="gramStart"/>
+      <w:r>
+        <w:t>number .</w:t>
+      </w:r>
+      <w:proofErr w:type="gramEnd"/>
+      <w:r>
+        <w:t xml:space="preserve"> </w:t>
+      </w:r>
+      <w:proofErr w:type="gramStart"/>
+      <w:r>
+        <w:t>So</w:t>
+      </w:r>
+      <w:proofErr w:type="gramEnd"/>
+      <w:r>
+        <w:t xml:space="preserve"> this all the way until the length that is stored in D1 is 0. After each time </w:t>
+      </w:r>
+      <w:r>
+        <w:t>shift to the left 1 bytes to make room for other</w:t>
+      </w:r>
+    </w:p>
+    <w:p>
+      <w:r>
+        <w:t xml:space="preserve">Used: A1 </w:t>
+      </w:r>
+      <w:proofErr w:type="gramStart"/>
+      <w:r>
+        <w:t>increment,  D</w:t>
+      </w:r>
+      <w:proofErr w:type="gramEnd"/>
+      <w:r>
+        <w:t xml:space="preserve">0 that store that byte we are at, D3 that is used to store the entire address after shifting </w:t>
+      </w:r>
+    </w:p>
+    <w:p/>
+    <w:p>
+      <w:pPr>
+        <w:pStyle w:val="Heading1"/>
+      </w:pPr>
+      <w:bookmarkStart w:id="4" w:name="_Toc507420864"/>
+      <w:r>
+        <w:t>ERROR_INVALID_INPUT</w:t>
+      </w:r>
       <w:bookmarkEnd w:id="4"/>
     </w:p>
     <w:p>
       <w:r>
-        <w:t xml:space="preserve">It will save the data into D0. Compare if #$30 Is less than. Since valid data is only in the range #$30 - #$39 and $41-46. If less than, then it is invalid. </w:t>
-      </w:r>
-      <w:r>
-        <w:t>If greater than 39. Then maybe from A-F</w:t>
-      </w:r>
-    </w:p>
-    <w:p>
-      <w:r>
-        <w:t xml:space="preserve">If not. Must be between 30 – 39. Subtract 30 from it =&gt; </w:t>
+        <w:t xml:space="preserve">Display the prompt to user and end the program </w:t>
+      </w:r>
+    </w:p>
+    <w:p>
+      <w:pPr>
+        <w:rPr>
+          <w:color w:val="FF0000"/>
+        </w:rPr>
+      </w:pPr>
+      <w:r>
+        <w:rPr>
+          <w:color w:val="FF0000"/>
+        </w:rPr>
+        <w:t xml:space="preserve">Suggestion: Maybe can keep looping until valid </w:t>
+      </w:r>
+      <w:r>
+        <w:rPr>
+          <w:color w:val="FF0000"/>
+        </w:rPr>
+        <w:t>input are input</w:t>
+      </w:r>
+    </w:p>
+    <w:p>
+      <w:pPr>
+        <w:rPr>
+          <w:color w:val="FF0000"/>
+        </w:rPr>
+      </w:pPr>
+      <w:r>
+        <w:rPr>
+          <w:color w:val="FF0000"/>
+        </w:rPr>
+        <w:t>Suggestion: Maybe also do a check of valid address: aligned or not</w:t>
+      </w:r>
+    </w:p>
+    <w:p>
+      <w:pPr>
+        <w:rPr>
+          <w:color w:val="FF0000"/>
+        </w:rPr>
+      </w:pPr>
+      <w:r>
+        <w:rPr>
+          <w:color w:val="FF0000"/>
+        </w:rPr>
+        <w:t>Used: A1 and D0. Print and put trap task</w:t>
+      </w:r>
+    </w:p>
+    <w:p>
+      <w:pPr>
+        <w:rPr>
+          <w:color w:val="FF0000"/>
+        </w:rPr>
+      </w:pPr>
+    </w:p>
+    <w:p>
+      <w:pPr>
+        <w:pStyle w:val="Heading1"/>
+      </w:pPr>
+      <w:bookmarkStart w:id="5" w:name="_Toc507420865"/>
+      <w:r>
+        <w:t>FINISH_CONVERT_STARTING_ADDRESS</w:t>
+      </w:r>
+      <w:bookmarkEnd w:id="5"/>
+    </w:p>
+    <w:p>
+      <w:r>
+        <w:t>Get called when ever the length of the input is 0. At that time, we know that we have looped through all the variables</w:t>
+      </w:r>
+      <w:r>
+        <w:t xml:space="preserve">. Check if we should move to </w:t>
+      </w:r>
+      <w:r>
+        <w:t>convert ending address.</w:t>
+      </w:r>
+      <w:r>
+        <w:t xml:space="preserve"> Move the data to starting address</w:t>
+      </w:r>
+      <w:r>
+        <w:t xml:space="preserve"> </w:t>
+      </w:r>
+    </w:p>
+    <w:p>
+      <w:r>
+        <w:t xml:space="preserve">After the convert starting </w:t>
       </w:r>
       <w:proofErr w:type="gramStart"/>
       <w:r>
-        <w:t>number .</w:t>
+        <w:t>address ,</w:t>
       </w:r>
       <w:proofErr w:type="gramEnd"/>
       <w:r>
-        <w:t xml:space="preserve"> </w:t>
+        <w:t xml:space="preserve"> increment a counter that let user know that D2</w:t>
+      </w:r>
+      <w:r>
+        <w:t xml:space="preserve"> now hold value 1 , indicating that we should convert ending address</w:t>
+      </w:r>
+    </w:p>
+    <w:p/>
+    <w:p>
+      <w:pPr>
+        <w:rPr>
+          <w:color w:val="FF0000"/>
+        </w:rPr>
+      </w:pPr>
+      <w:r>
+        <w:rPr>
+          <w:color w:val="FF0000"/>
+        </w:rPr>
+        <w:t>Variables used: D</w:t>
       </w:r>
       <w:proofErr w:type="gramStart"/>
       <w:r>
-        <w:t>So</w:t>
+        <w:rPr>
+          <w:color w:val="FF0000"/>
+        </w:rPr>
+        <w:t>2,D</w:t>
       </w:r>
       <w:proofErr w:type="gramEnd"/>
       <w:r>
-        <w:t xml:space="preserve"> this all the way until the length that is stored in D1 is 0. After each time </w:t>
-      </w:r>
-      <w:r>
-        <w:t>shift to the left 1 bytes to make room for other</w:t>
-      </w:r>
-    </w:p>
-    <w:p>
-      <w:r>
-        <w:t xml:space="preserve">Used: A1 </w:t>
-      </w:r>
-      <w:proofErr w:type="gramStart"/>
-      <w:r>
-        <w:t>increment,  D</w:t>
-      </w:r>
-      <w:proofErr w:type="gramEnd"/>
-      <w:r>
-        <w:t xml:space="preserve">0 that store that byte we are at, D3 that is used to store the entire address after shifting </w:t>
+        <w:rPr>
+          <w:color w:val="FF0000"/>
+        </w:rPr>
+        <w:t>3, Starting Address</w:t>
       </w:r>
     </w:p>
     <w:p/>
@@ -1282,150 +1421,11 @@
       <w:pPr>
         <w:pStyle w:val="Heading1"/>
       </w:pPr>
-      <w:bookmarkStart w:id="5" w:name="_Toc507420864"/>
-      <w:r>
-        <w:t>ERROR_INVALID_INPUT</w:t>
-      </w:r>
-      <w:bookmarkEnd w:id="5"/>
-    </w:p>
-    <w:p>
-      <w:r>
-        <w:t xml:space="preserve">Display the prompt to user and end the program </w:t>
-      </w:r>
-    </w:p>
-    <w:p>
-      <w:pPr>
-        <w:rPr>
-          <w:color w:val="FF0000"/>
-        </w:rPr>
-      </w:pPr>
-      <w:r>
-        <w:rPr>
-          <w:color w:val="FF0000"/>
-        </w:rPr>
-        <w:t xml:space="preserve">Suggestion: Maybe can keep looping until valid </w:t>
-      </w:r>
-      <w:r>
-        <w:rPr>
-          <w:color w:val="FF0000"/>
-        </w:rPr>
-        <w:t>input are input</w:t>
-      </w:r>
-    </w:p>
-    <w:p>
-      <w:pPr>
-        <w:rPr>
-          <w:color w:val="FF0000"/>
-        </w:rPr>
-      </w:pPr>
-      <w:r>
-        <w:rPr>
-          <w:color w:val="FF0000"/>
-        </w:rPr>
-        <w:t>Suggestion: Maybe also do a check of valid address: aligned or not</w:t>
-      </w:r>
-    </w:p>
-    <w:p>
-      <w:pPr>
-        <w:rPr>
-          <w:color w:val="FF0000"/>
-        </w:rPr>
-      </w:pPr>
-      <w:r>
-        <w:rPr>
-          <w:color w:val="FF0000"/>
-        </w:rPr>
-        <w:t>Used: A1 and D0. Print and put trap task</w:t>
-      </w:r>
-    </w:p>
-    <w:p>
-      <w:pPr>
-        <w:rPr>
-          <w:color w:val="FF0000"/>
-        </w:rPr>
-      </w:pPr>
-    </w:p>
-    <w:p>
-      <w:pPr>
-        <w:pStyle w:val="Heading1"/>
-      </w:pPr>
-      <w:bookmarkStart w:id="6" w:name="_Toc507420865"/>
-      <w:r>
-        <w:t>FINISH_CONVERT_STARTING_ADDRESS</w:t>
+      <w:bookmarkStart w:id="6" w:name="_Toc507420866"/>
+      <w:r>
+        <w:t>FINISH_CONVERT_ENDING_ADDRESS</w:t>
       </w:r>
       <w:bookmarkEnd w:id="6"/>
-    </w:p>
-    <w:p>
-      <w:r>
-        <w:t>Get called when ever the length of the input is 0. At that time, we know that we have looped through all the variables</w:t>
-      </w:r>
-      <w:r>
-        <w:t xml:space="preserve">. Check if we should move to </w:t>
-      </w:r>
-      <w:r>
-        <w:t>convert ending address.</w:t>
-      </w:r>
-      <w:r>
-        <w:t xml:space="preserve"> Move the data to starting address</w:t>
-      </w:r>
-      <w:r>
-        <w:t xml:space="preserve"> </w:t>
-      </w:r>
-    </w:p>
-    <w:p>
-      <w:r>
-        <w:t xml:space="preserve">After the convert starting </w:t>
-      </w:r>
-      <w:proofErr w:type="gramStart"/>
-      <w:r>
-        <w:t>address ,</w:t>
-      </w:r>
-      <w:proofErr w:type="gramEnd"/>
-      <w:r>
-        <w:t xml:space="preserve"> increment a counter that let user know that D2</w:t>
-      </w:r>
-      <w:r>
-        <w:t xml:space="preserve"> now hold value 1 , indicating that we should convert ending address</w:t>
-      </w:r>
-    </w:p>
-    <w:p/>
-    <w:p>
-      <w:pPr>
-        <w:rPr>
-          <w:color w:val="FF0000"/>
-        </w:rPr>
-      </w:pPr>
-      <w:r>
-        <w:rPr>
-          <w:color w:val="FF0000"/>
-        </w:rPr>
-        <w:t>Variables used: D</w:t>
-      </w:r>
-      <w:proofErr w:type="gramStart"/>
-      <w:r>
-        <w:rPr>
-          <w:color w:val="FF0000"/>
-        </w:rPr>
-        <w:t>2,D</w:t>
-      </w:r>
-      <w:proofErr w:type="gramEnd"/>
-      <w:r>
-        <w:rPr>
-          <w:color w:val="FF0000"/>
-        </w:rPr>
-        <w:t>3, Starting Address</w:t>
-      </w:r>
-    </w:p>
-    <w:p/>
-    <w:p>
-      <w:pPr>
-        <w:pStyle w:val="Heading1"/>
-      </w:pPr>
-      <w:bookmarkStart w:id="7" w:name="_Toc507420866"/>
-      <w:r>
-        <w:t>FINISH_CONVERT_ENDING_ADDRESS</w:t>
-      </w:r>
-      <w:bookmarkEnd w:id="7"/>
       <w:r>
         <w:t xml:space="preserve"> </w:t>
       </w:r>
@@ -1485,30 +1485,92 @@
       <w:pPr>
         <w:pStyle w:val="Heading1"/>
       </w:pPr>
-      <w:bookmarkStart w:id="8" w:name="_Toc507420867"/>
+      <w:bookmarkStart w:id="7" w:name="_Toc507420867"/>
       <w:r>
         <w:t>PREPARE_START_AND_END_ADDRESS</w:t>
       </w:r>
+      <w:bookmarkEnd w:id="7"/>
+    </w:p>
+    <w:p>
+      <w:r>
+        <w:t>Load the table that represent the first byte</w:t>
+      </w:r>
+      <w:r>
+        <w:t>, FIRST_BYTE_JUMP_TABLE</w:t>
+      </w:r>
+    </w:p>
+    <w:p>
+      <w:r>
+        <w:t>Load the starting address into A2 to start iterating</w:t>
+      </w:r>
+    </w:p>
+    <w:p>
+      <w:r>
+        <w:t>Load the ending address into A3 to start iterating</w:t>
+      </w:r>
+    </w:p>
+    <w:p>
+      <w:pPr>
+        <w:rPr>
+          <w:color w:val="FF0000"/>
+        </w:rPr>
+      </w:pPr>
+      <w:r>
+        <w:rPr>
+          <w:color w:val="FF0000"/>
+        </w:rPr>
+        <w:t>Used: A</w:t>
+      </w:r>
+      <w:proofErr w:type="gramStart"/>
+      <w:r>
+        <w:rPr>
+          <w:color w:val="FF0000"/>
+        </w:rPr>
+        <w:t>0,A</w:t>
+      </w:r>
+      <w:proofErr w:type="gramEnd"/>
+      <w:r>
+        <w:rPr>
+          <w:color w:val="FF0000"/>
+        </w:rPr>
+        <w:t xml:space="preserve">2,A3 </w:t>
+      </w:r>
+    </w:p>
+    <w:p>
+      <w:pPr>
+        <w:rPr>
+          <w:color w:val="FF0000"/>
+        </w:rPr>
+      </w:pPr>
+    </w:p>
+    <w:p>
+      <w:pPr>
+        <w:pStyle w:val="Heading1"/>
+      </w:pPr>
+      <w:bookmarkStart w:id="8" w:name="_Toc507420868"/>
+      <w:r>
+        <w:t>PARSING_OP_CODE</w:t>
+      </w:r>
       <w:bookmarkEnd w:id="8"/>
     </w:p>
-    <w:p>
-      <w:r>
-        <w:t>Load the table that represent the first byte</w:t>
-      </w:r>
-      <w:r>
-        <w:t>, FIRST_BYTE_JUMP_TABLE</w:t>
-      </w:r>
-    </w:p>
-    <w:p>
-      <w:r>
-        <w:t>Load the starting address into A2 to start iterating</w:t>
-      </w:r>
-    </w:p>
-    <w:p>
-      <w:r>
-        <w:t>Load the ending address into A3 to start iterating</w:t>
-      </w:r>
-    </w:p>
+    <w:p/>
+    <w:p>
+      <w:r>
+        <w:t xml:space="preserve">Go through each address starting from A2 (start address). Move the 4 bytes op code into D3. Save the opcode into a temporary variables TEMP_VAR. Begin isolating the first byte of </w:t>
+      </w:r>
+      <w:r>
+        <w:t>the word</w:t>
+      </w:r>
+      <w:r>
+        <w:t xml:space="preserve"> by bits shifting</w:t>
+      </w:r>
+    </w:p>
+    <w:p>
+      <w:r>
+        <w:t>Jump to the appropriate first byte</w:t>
+      </w:r>
+    </w:p>
+    <w:p/>
     <w:p>
       <w:pPr>
         <w:rPr>
@@ -1526,357 +1588,379 @@
         <w:rPr>
           <w:color w:val="FF0000"/>
         </w:rPr>
-        <w:t>0,A</w:t>
+        <w:t>2,D</w:t>
       </w:r>
       <w:proofErr w:type="gramEnd"/>
       <w:r>
         <w:rPr>
           <w:color w:val="FF0000"/>
         </w:rPr>
-        <w:t xml:space="preserve">2,A3 </w:t>
-      </w:r>
-    </w:p>
-    <w:p>
-      <w:pPr>
-        <w:rPr>
-          <w:color w:val="FF0000"/>
-        </w:rPr>
-      </w:pPr>
-    </w:p>
+        <w:t xml:space="preserve">3,A0 and TEMP_VAR </w:t>
+      </w:r>
+    </w:p>
+    <w:p>
+      <w:pPr>
+        <w:rPr>
+          <w:color w:val="FF0000"/>
+        </w:rPr>
+      </w:pPr>
+    </w:p>
+    <w:p>
+      <w:pPr>
+        <w:rPr>
+          <w:color w:val="FF0000"/>
+        </w:rPr>
+      </w:pPr>
+      <w:r>
+        <w:rPr>
+          <w:color w:val="FF0000"/>
+        </w:rPr>
+        <w:t xml:space="preserve">Suggestion: Wait for the implementation of other features that can detect if the instructions require 0,1 or 2 operands. At the moment, </w:t>
+      </w:r>
+      <w:proofErr w:type="gramStart"/>
+      <w:r>
+        <w:rPr>
+          <w:color w:val="FF0000"/>
+        </w:rPr>
+        <w:t>Did</w:t>
+      </w:r>
+      <w:proofErr w:type="gramEnd"/>
+      <w:r>
+        <w:rPr>
+          <w:color w:val="FF0000"/>
+        </w:rPr>
+        <w:t xml:space="preserve"> not take into the</w:t>
+      </w:r>
+      <w:r>
+        <w:rPr>
+          <w:color w:val="FF0000"/>
+        </w:rPr>
+        <w:t xml:space="preserve"> possibility of having additional operand after op code</w:t>
+      </w:r>
+    </w:p>
+    <w:p/>
     <w:p>
       <w:pPr>
         <w:pStyle w:val="Heading1"/>
       </w:pPr>
-      <w:bookmarkStart w:id="9" w:name="_Toc507420868"/>
-      <w:r>
-        <w:t>PARSING_OP_CODE</w:t>
+      <w:bookmarkStart w:id="9" w:name="_Toc507420869"/>
+      <w:r>
+        <w:t>FIRST_BYTE_SECTION</w:t>
       </w:r>
       <w:bookmarkEnd w:id="9"/>
     </w:p>
+    <w:p>
+      <w:pPr>
+        <w:pStyle w:val="Heading2"/>
+      </w:pPr>
+      <w:bookmarkStart w:id="10" w:name="_Toc507420870"/>
+      <w:r>
+        <w:t>FIRST_BYTE_IS_4</w:t>
+      </w:r>
+      <w:bookmarkEnd w:id="10"/>
+    </w:p>
+    <w:p>
+      <w:r>
+        <w:t xml:space="preserve">There are only </w:t>
+      </w:r>
+      <w:proofErr w:type="gramStart"/>
+      <w:r>
+        <w:t>NOP,LEA</w:t>
+      </w:r>
+      <w:proofErr w:type="gramEnd"/>
+      <w:r>
+        <w:t>,RTS,JSR,NEG</w:t>
+      </w:r>
+    </w:p>
+    <w:p>
+      <w:r>
+        <w:t xml:space="preserve">Know that the first byte is 4. Checking the second byte. </w:t>
+      </w:r>
+      <w:r>
+        <w:t xml:space="preserve"> If it is E. Then must be </w:t>
+      </w:r>
+      <w:proofErr w:type="gramStart"/>
+      <w:r>
+        <w:t>NOP,JSR</w:t>
+      </w:r>
+      <w:proofErr w:type="gramEnd"/>
+      <w:r>
+        <w:t>,RTS</w:t>
+      </w:r>
+    </w:p>
+    <w:p>
+      <w:r>
+        <w:t xml:space="preserve">Else must be </w:t>
+      </w:r>
+      <w:proofErr w:type="gramStart"/>
+      <w:r>
+        <w:t>LEA,NEG</w:t>
+      </w:r>
+      <w:proofErr w:type="gramEnd"/>
+    </w:p>
+    <w:p>
+      <w:pPr>
+        <w:rPr>
+          <w:color w:val="FF0000"/>
+        </w:rPr>
+      </w:pPr>
+      <w:r>
+        <w:rPr>
+          <w:color w:val="FF0000"/>
+        </w:rPr>
+        <w:t>Used: D3, TEMP_VAR</w:t>
+      </w:r>
+    </w:p>
+    <w:p>
+      <w:pPr>
+        <w:pStyle w:val="Heading3"/>
+      </w:pPr>
+      <w:bookmarkStart w:id="11" w:name="_Toc507420871"/>
+      <w:r>
+        <w:t>FIRST_BYTE_4</w:t>
+      </w:r>
+      <w:r>
+        <w:t>_SECOND_BYTE_E</w:t>
+      </w:r>
+      <w:bookmarkEnd w:id="11"/>
+    </w:p>
+    <w:p>
+      <w:r>
+        <w:t xml:space="preserve">For NOP, the third and fourth byte are 71. </w:t>
+      </w:r>
+    </w:p>
+    <w:p>
+      <w:r>
+        <w:lastRenderedPageBreak/>
+        <w:t>For RTS, it is 75</w:t>
+      </w:r>
+    </w:p>
+    <w:p>
+      <w:pPr>
+        <w:rPr>
+          <w:color w:val="FF0000"/>
+        </w:rPr>
+      </w:pPr>
+      <w:r>
+        <w:rPr>
+          <w:color w:val="FF0000"/>
+        </w:rPr>
+        <w:t>Variables use</w:t>
+      </w:r>
+      <w:r>
+        <w:rPr>
+          <w:color w:val="FF0000"/>
+        </w:rPr>
+        <w:t xml:space="preserve">d: </w:t>
+      </w:r>
+      <w:r>
+        <w:rPr>
+          <w:color w:val="FF0000"/>
+        </w:rPr>
+        <w:t xml:space="preserve"> D3</w:t>
+      </w:r>
+    </w:p>
     <w:p/>
     <w:p>
-      <w:r>
-        <w:t xml:space="preserve">Go through each address starting from A2 (start address). Move the 4 bytes op code into D3. Save the opcode into a temporary variables TEMP_VAR. Begin isolating the first byte of </w:t>
-      </w:r>
-      <w:r>
-        <w:t>the word</w:t>
-      </w:r>
-      <w:r>
-        <w:t xml:space="preserve"> by bits shifting</w:t>
-      </w:r>
-    </w:p>
-    <w:p>
-      <w:r>
-        <w:t>Jump to the appropriate first byte</w:t>
+      <w:pPr>
+        <w:pStyle w:val="Heading1"/>
+      </w:pPr>
+      <w:bookmarkStart w:id="12" w:name="_Toc507420872"/>
+      <w:r>
+        <w:t>PRINT_OUT_NOP</w:t>
+      </w:r>
+      <w:bookmarkEnd w:id="12"/>
+    </w:p>
+    <w:p>
+      <w:r>
+        <w:t xml:space="preserve">Load hardcoded NOP into A1 and print out </w:t>
+      </w:r>
+    </w:p>
+    <w:p>
+      <w:r>
+        <w:t>Branch to waiting for user to press enter</w:t>
+      </w:r>
+    </w:p>
+    <w:p>
+      <w:r>
+        <w:t>Branch to finish one instruction</w:t>
+      </w:r>
+    </w:p>
+    <w:p>
+      <w:pPr>
+        <w:rPr>
+          <w:color w:val="FF0000"/>
+        </w:rPr>
+      </w:pPr>
+      <w:r>
+        <w:rPr>
+          <w:color w:val="FF0000"/>
+        </w:rPr>
+        <w:t>Used: A</w:t>
+      </w:r>
+      <w:proofErr w:type="gramStart"/>
+      <w:r>
+        <w:rPr>
+          <w:color w:val="FF0000"/>
+        </w:rPr>
+        <w:t>1</w:t>
+      </w:r>
+      <w:r>
+        <w:rPr>
+          <w:color w:val="FF0000"/>
+        </w:rPr>
+        <w:t>,D</w:t>
+      </w:r>
+      <w:proofErr w:type="gramEnd"/>
+      <w:r>
+        <w:rPr>
+          <w:color w:val="FF0000"/>
+        </w:rPr>
+        <w:t>0</w:t>
+      </w:r>
+    </w:p>
+    <w:p>
+      <w:pPr>
+        <w:rPr>
+          <w:color w:val="FF0000"/>
+        </w:rPr>
+      </w:pPr>
+    </w:p>
+    <w:p>
+      <w:pPr>
+        <w:pStyle w:val="Heading1"/>
+      </w:pPr>
+      <w:bookmarkStart w:id="13" w:name="_Toc507420873"/>
+      <w:r>
+        <w:t>PRINT_OUT_RTS</w:t>
+      </w:r>
+      <w:bookmarkEnd w:id="13"/>
+    </w:p>
+    <w:p>
+      <w:r>
+        <w:t xml:space="preserve">Same </w:t>
+      </w:r>
+      <w:proofErr w:type="gramStart"/>
+      <w:r>
+        <w:t>like</w:t>
+      </w:r>
+      <w:proofErr w:type="gramEnd"/>
+      <w:r>
+        <w:t xml:space="preserve"> NOP, added the hardcoded value to A1 and print out and branch</w:t>
+      </w:r>
+    </w:p>
+    <w:p>
+      <w:pPr>
+        <w:rPr>
+          <w:color w:val="FF0000"/>
+        </w:rPr>
+      </w:pPr>
+    </w:p>
+    <w:p>
+      <w:pPr>
+        <w:pStyle w:val="Heading1"/>
+      </w:pPr>
+      <w:bookmarkStart w:id="14" w:name="_Toc507420874"/>
+      <w:r>
+        <w:t>FINISH_ONE_INSTRUCTION</w:t>
+      </w:r>
+      <w:bookmarkEnd w:id="14"/>
+    </w:p>
+    <w:p>
+      <w:r>
+        <w:t xml:space="preserve">Move the data to next place. Because of </w:t>
+      </w:r>
+      <w:proofErr w:type="gramStart"/>
+      <w:r>
+        <w:t>word ,</w:t>
+      </w:r>
+      <w:proofErr w:type="gramEnd"/>
+      <w:r>
+        <w:t xml:space="preserve"> move 2</w:t>
+      </w:r>
+    </w:p>
+    <w:p>
+      <w:r>
+        <w:t xml:space="preserve">Go to parsing next op code </w:t>
+      </w:r>
+    </w:p>
+    <w:p>
+      <w:pPr>
+        <w:rPr>
+          <w:color w:val="FF0000"/>
+        </w:rPr>
+      </w:pPr>
+      <w:r>
+        <w:rPr>
+          <w:color w:val="FF0000"/>
+        </w:rPr>
+        <w:t>Used: A2</w:t>
+      </w:r>
+    </w:p>
+    <w:p>
+      <w:pPr>
+        <w:rPr>
+          <w:color w:val="FF0000"/>
+        </w:rPr>
+      </w:pPr>
+      <w:r>
+        <w:rPr>
+          <w:color w:val="FF0000"/>
+        </w:rPr>
+        <w:t xml:space="preserve">Suggestion: Added case check incase of long operand. </w:t>
+      </w:r>
+      <w:r>
+        <w:rPr>
+          <w:color w:val="FF0000"/>
+        </w:rPr>
+        <w:t>Might be 1 or 2 more that specifies the data</w:t>
+      </w:r>
+    </w:p>
+    <w:p>
+      <w:pPr>
+        <w:pStyle w:val="Heading1"/>
+      </w:pPr>
+      <w:r>
+        <w:t>CHECK_TYPE_DATA</w:t>
+      </w:r>
+    </w:p>
+    <w:p>
+      <w:r>
+        <w:t>Check and save the 3 bits that correspond to source register, source mode, destination register, destination mode into the variables defined above</w:t>
       </w:r>
     </w:p>
     <w:p/>
     <w:p>
-      <w:pPr>
-        <w:rPr>
-          <w:color w:val="FF0000"/>
-        </w:rPr>
-      </w:pPr>
-      <w:r>
-        <w:rPr>
-          <w:color w:val="FF0000"/>
-        </w:rPr>
-        <w:t>Used: A</w:t>
-      </w:r>
-      <w:proofErr w:type="gramStart"/>
-      <w:r>
-        <w:rPr>
-          <w:color w:val="FF0000"/>
-        </w:rPr>
-        <w:t>2,D</w:t>
-      </w:r>
-      <w:proofErr w:type="gramEnd"/>
-      <w:r>
-        <w:rPr>
-          <w:color w:val="FF0000"/>
-        </w:rPr>
-        <w:t xml:space="preserve">3,A0 and TEMP_VAR </w:t>
+      <w:r>
+        <w:t xml:space="preserve">Used: D3, </w:t>
+      </w:r>
+      <w:proofErr w:type="spellStart"/>
+      <w:r>
+        <w:t>Destination_VAR</w:t>
+      </w:r>
+      <w:proofErr w:type="spellEnd"/>
+      <w:r>
+        <w:t>, DESTINATION_MODE, SOURCE_MODE, SOURCE_VAR</w:t>
       </w:r>
     </w:p>
     <w:p/>
+    <w:p/>
     <w:p>
       <w:pPr>
         <w:pStyle w:val="Heading1"/>
       </w:pPr>
-      <w:bookmarkStart w:id="10" w:name="_Toc507420869"/>
-      <w:r>
-        <w:t>FIRST_BYTE_SECTION</w:t>
-      </w:r>
-      <w:bookmarkEnd w:id="10"/>
-    </w:p>
-    <w:p>
-      <w:pPr>
-        <w:pStyle w:val="Heading2"/>
-      </w:pPr>
-      <w:bookmarkStart w:id="11" w:name="_Toc507420870"/>
-      <w:r>
-        <w:t>FIRST_BYTE_IS_4</w:t>
-      </w:r>
-      <w:bookmarkEnd w:id="11"/>
-    </w:p>
-    <w:p>
-      <w:r>
-        <w:t xml:space="preserve">There are only </w:t>
-      </w:r>
-      <w:proofErr w:type="gramStart"/>
-      <w:r>
-        <w:t>NOP,LEA</w:t>
-      </w:r>
-      <w:proofErr w:type="gramEnd"/>
-      <w:r>
-        <w:t>,RTS,JSR,NEG</w:t>
-      </w:r>
-    </w:p>
-    <w:p>
-      <w:r>
-        <w:t xml:space="preserve">Know that the first byte is 4. Checking the second byte. </w:t>
-      </w:r>
-      <w:r>
-        <w:t xml:space="preserve"> If it is E. Then must be </w:t>
-      </w:r>
-      <w:proofErr w:type="gramStart"/>
-      <w:r>
-        <w:t>NOP,JSR</w:t>
-      </w:r>
-      <w:proofErr w:type="gramEnd"/>
-      <w:r>
-        <w:t>,RTS</w:t>
-      </w:r>
-    </w:p>
-    <w:p>
-      <w:r>
-        <w:t xml:space="preserve">Else must be </w:t>
-      </w:r>
-      <w:proofErr w:type="gramStart"/>
-      <w:r>
-        <w:t>LEA,NEG</w:t>
-      </w:r>
-      <w:proofErr w:type="gramEnd"/>
-    </w:p>
-    <w:p>
-      <w:pPr>
-        <w:rPr>
-          <w:color w:val="FF0000"/>
-        </w:rPr>
-      </w:pPr>
-      <w:r>
-        <w:rPr>
-          <w:color w:val="FF0000"/>
-        </w:rPr>
-        <w:t>Used: D3, TEMP_VAR</w:t>
-      </w:r>
-    </w:p>
-    <w:p>
-      <w:pPr>
-        <w:pStyle w:val="Heading3"/>
-      </w:pPr>
-      <w:bookmarkStart w:id="12" w:name="_Toc507420871"/>
-      <w:r>
-        <w:t>FIRST_BYTE_4</w:t>
-      </w:r>
-      <w:r>
-        <w:t>_SECOND_BYTE_E</w:t>
-      </w:r>
-      <w:bookmarkEnd w:id="12"/>
-    </w:p>
-    <w:p>
-      <w:r>
-        <w:t xml:space="preserve">For NOP, the third and fourth byte are 71. </w:t>
-      </w:r>
-    </w:p>
-    <w:p>
-      <w:r>
-        <w:t>For RTS, it is 75</w:t>
-      </w:r>
-    </w:p>
-    <w:p>
-      <w:pPr>
-        <w:rPr>
-          <w:color w:val="FF0000"/>
-        </w:rPr>
-      </w:pPr>
-      <w:r>
-        <w:rPr>
-          <w:color w:val="FF0000"/>
-        </w:rPr>
-        <w:t>Variables use</w:t>
-      </w:r>
-      <w:r>
-        <w:rPr>
-          <w:color w:val="FF0000"/>
-        </w:rPr>
-        <w:t xml:space="preserve">d: </w:t>
-      </w:r>
-      <w:r>
-        <w:rPr>
-          <w:color w:val="FF0000"/>
-        </w:rPr>
-        <w:t xml:space="preserve"> D3</w:t>
-      </w:r>
+      <w:r>
+        <w:t>PRINT_LEA</w:t>
+      </w:r>
+    </w:p>
+    <w:p>
+      <w:r>
+        <w:t xml:space="preserve">Check type data first then print out the appropriate LEA command with the addition of source and destination operand </w:t>
+      </w:r>
+      <w:bookmarkStart w:id="15" w:name="_GoBack"/>
+      <w:bookmarkEnd w:id="15"/>
     </w:p>
     <w:p/>
-    <w:p>
-      <w:pPr>
-        <w:pStyle w:val="Heading1"/>
-      </w:pPr>
-      <w:bookmarkStart w:id="13" w:name="_Toc507420872"/>
-      <w:r>
-        <w:lastRenderedPageBreak/>
-        <w:t>PRINT_OUT_NOP</w:t>
-      </w:r>
-      <w:bookmarkEnd w:id="13"/>
-    </w:p>
-    <w:p>
-      <w:r>
-        <w:t xml:space="preserve">Load hardcoded NOP into A1 and print out </w:t>
-      </w:r>
-    </w:p>
-    <w:p>
-      <w:r>
-        <w:t>Branch to waiting for user to press enter</w:t>
-      </w:r>
-    </w:p>
-    <w:p>
-      <w:r>
-        <w:t>Branch to finish one instruction</w:t>
-      </w:r>
-    </w:p>
-    <w:p>
-      <w:pPr>
-        <w:rPr>
-          <w:color w:val="FF0000"/>
-        </w:rPr>
-      </w:pPr>
-      <w:r>
-        <w:rPr>
-          <w:color w:val="FF0000"/>
-        </w:rPr>
-        <w:t>Used: A</w:t>
-      </w:r>
-      <w:proofErr w:type="gramStart"/>
-      <w:r>
-        <w:rPr>
-          <w:color w:val="FF0000"/>
-        </w:rPr>
-        <w:t>1</w:t>
-      </w:r>
-      <w:r>
-        <w:rPr>
-          <w:color w:val="FF0000"/>
-        </w:rPr>
-        <w:t>,D</w:t>
-      </w:r>
-      <w:proofErr w:type="gramEnd"/>
-      <w:r>
-        <w:rPr>
-          <w:color w:val="FF0000"/>
-        </w:rPr>
-        <w:t>0</w:t>
-      </w:r>
-    </w:p>
-    <w:p>
-      <w:pPr>
-        <w:rPr>
-          <w:color w:val="FF0000"/>
-        </w:rPr>
-      </w:pPr>
-    </w:p>
-    <w:p>
-      <w:pPr>
-        <w:pStyle w:val="Heading1"/>
-      </w:pPr>
-      <w:bookmarkStart w:id="14" w:name="_Toc507420873"/>
-      <w:r>
-        <w:t>PRINT_OUT_RTS</w:t>
-      </w:r>
-      <w:bookmarkEnd w:id="14"/>
-    </w:p>
-    <w:p>
-      <w:r>
-        <w:t xml:space="preserve">Same </w:t>
-      </w:r>
-      <w:proofErr w:type="gramStart"/>
-      <w:r>
-        <w:t>like</w:t>
-      </w:r>
-      <w:proofErr w:type="gramEnd"/>
-      <w:r>
-        <w:t xml:space="preserve"> NOP, added the hardcoded value to A1 and print out and branch</w:t>
-      </w:r>
-    </w:p>
-    <w:p>
-      <w:pPr>
-        <w:rPr>
-          <w:color w:val="FF0000"/>
-        </w:rPr>
-      </w:pPr>
-    </w:p>
-    <w:p>
-      <w:pPr>
-        <w:pStyle w:val="Heading1"/>
-      </w:pPr>
-      <w:bookmarkStart w:id="15" w:name="_Toc507420874"/>
-      <w:r>
-        <w:t>FINISH_ONE_INSTRUCTION</w:t>
-      </w:r>
-      <w:bookmarkEnd w:id="15"/>
-    </w:p>
-    <w:p>
-      <w:r>
-        <w:t xml:space="preserve">Move the data to next place. Because of </w:t>
-      </w:r>
-      <w:proofErr w:type="gramStart"/>
-      <w:r>
-        <w:t>word ,</w:t>
-      </w:r>
-      <w:proofErr w:type="gramEnd"/>
-      <w:r>
-        <w:t xml:space="preserve"> move 2</w:t>
-      </w:r>
-    </w:p>
-    <w:p>
-      <w:r>
-        <w:t xml:space="preserve">Go to parsing next op code </w:t>
-      </w:r>
-    </w:p>
-    <w:p>
-      <w:pPr>
-        <w:rPr>
-          <w:color w:val="FF0000"/>
-        </w:rPr>
-      </w:pPr>
-      <w:r>
-        <w:rPr>
-          <w:color w:val="FF0000"/>
-        </w:rPr>
-        <w:t xml:space="preserve">Suggestion: Added case check incase of long operand. </w:t>
-      </w:r>
-      <w:r>
-        <w:rPr>
-          <w:color w:val="FF0000"/>
-        </w:rPr>
-        <w:t>Might be 1 or 2 more that specifies the data</w:t>
-      </w:r>
-    </w:p>
-    <w:p>
-      <w:pPr>
-        <w:rPr>
-          <w:color w:val="FF0000"/>
-        </w:rPr>
-      </w:pPr>
-    </w:p>
-    <w:p>
-      <w:pPr>
-        <w:rPr>
-          <w:color w:val="FF0000"/>
-        </w:rPr>
-      </w:pPr>
-    </w:p>
     <w:p/>
     <w:p/>
     <w:p/>
@@ -3304,7 +3388,7 @@
 </file>
 
 <file path=customXml/itemProps1.xml><?xml version="1.0" encoding="utf-8"?>
-<ds:datastoreItem xmlns:ds="http://schemas.openxmlformats.org/officeDocument/2006/customXml" ds:itemID="{C1DD7C81-CDD2-442B-8612-6D3E9D7FCAAF}">
+<ds:datastoreItem xmlns:ds="http://schemas.openxmlformats.org/officeDocument/2006/customXml" ds:itemID="{654D5C32-2909-46E9-90E5-EA06A059E61C}">
   <ds:schemaRefs>
     <ds:schemaRef ds:uri="http://schemas.openxmlformats.org/officeDocument/2006/bibliography"/>
   </ds:schemaRefs>

</xml_diff>